<commit_message>
Small changes in LB4
</commit_message>
<xml_diff>
--- a/LB4/04_08_Fursik.docx
+++ b/LB4/04_08_Fursik.docx
@@ -2536,10 +2536,10 @@
             <v:path o:extrusionok="f" gradientshapeok="t" o:connecttype="rect"/>
             <o:lock v:ext="edit" aspectratio="t"/>
           </v:shapetype>
-          <v:shape id="_x0000_i1039" type="#_x0000_t75" style="width:89.65pt;height:31.9pt" o:ole="">
+          <v:shape id="_x0000_i1025" type="#_x0000_t75" style="width:89.4pt;height:31.8pt" o:ole="">
             <v:imagedata r:id="rId4" o:title=""/>
           </v:shape>
-          <o:OLEObject Type="Embed" ProgID="Equation.3" ShapeID="_x0000_i1039" DrawAspect="Content" ObjectID="_1696695593" r:id="rId5"/>
+          <o:OLEObject Type="Embed" ProgID="Equation.3" ShapeID="_x0000_i1025" DrawAspect="Content" ObjectID="_1697361965" r:id="rId5"/>
         </w:object>
       </w:r>
       <w:r>
@@ -3748,10 +3748,10 @@
           <w:szCs w:val="28"/>
         </w:rPr>
         <w:object w:dxaOrig="2640" w:dyaOrig="680">
-          <v:shape id="_x0000_i1026" type="#_x0000_t75" style="width:131.75pt;height:33.95pt" o:ole="">
+          <v:shape id="_x0000_i1026" type="#_x0000_t75" style="width:132pt;height:34.2pt" o:ole="">
             <v:imagedata r:id="rId6" o:title=""/>
           </v:shape>
-          <o:OLEObject Type="Embed" ProgID="Equation.3" ShapeID="_x0000_i1026" DrawAspect="Content" ObjectID="_1696695594" r:id="rId7"/>
+          <o:OLEObject Type="Embed" ProgID="Equation.3" ShapeID="_x0000_i1026" DrawAspect="Content" ObjectID="_1697361966" r:id="rId7"/>
         </w:object>
       </w:r>
       <w:r>
@@ -3919,10 +3919,10 @@
           <w:position w:val="-12"/>
         </w:rPr>
         <w:object w:dxaOrig="840" w:dyaOrig="360">
-          <v:shape id="_x0000_i1031" type="#_x0000_t75" style="width:42.1pt;height:18.35pt" o:ole="">
+          <v:shape id="_x0000_i1027" type="#_x0000_t75" style="width:42pt;height:18.6pt" o:ole="">
             <v:imagedata r:id="rId8" o:title=""/>
           </v:shape>
-          <o:OLEObject Type="Embed" ProgID="Equation.3" ShapeID="_x0000_i1031" DrawAspect="Content" ObjectID="_1696695595" r:id="rId9"/>
+          <o:OLEObject Type="Embed" ProgID="Equation.3" ShapeID="_x0000_i1027" DrawAspect="Content" ObjectID="_1697361967" r:id="rId9"/>
         </w:object>
       </w:r>
       <w:r>
@@ -3941,10 +3941,10 @@
           <w:position w:val="-12"/>
         </w:rPr>
         <w:object w:dxaOrig="520" w:dyaOrig="360">
-          <v:shape id="_x0000_i1037" type="#_x0000_t75" style="width:25.8pt;height:18.35pt" o:ole="">
+          <v:shape id="_x0000_i1028" type="#_x0000_t75" style="width:25.8pt;height:18.6pt" o:ole="">
             <v:imagedata r:id="rId10" o:title=""/>
           </v:shape>
-          <o:OLEObject Type="Embed" ProgID="Equation.3" ShapeID="_x0000_i1037" DrawAspect="Content" ObjectID="_1696695596" r:id="rId11"/>
+          <o:OLEObject Type="Embed" ProgID="Equation.3" ShapeID="_x0000_i1028" DrawAspect="Content" ObjectID="_1697361968" r:id="rId11"/>
         </w:object>
       </w:r>
       <w:r>
@@ -3970,10 +3970,10 @@
           <w:szCs w:val="28"/>
         </w:rPr>
         <w:object w:dxaOrig="5260" w:dyaOrig="760">
-          <v:shape id="_x0000_i1036" type="#_x0000_t75" style="width:260.85pt;height:38.05pt" o:ole="">
+          <v:shape id="_x0000_i1029" type="#_x0000_t75" style="width:261pt;height:37.8pt" o:ole="">
             <v:imagedata r:id="rId12" o:title=""/>
           </v:shape>
-          <o:OLEObject Type="Embed" ProgID="Equation.3" ShapeID="_x0000_i1036" DrawAspect="Content" ObjectID="_1696695597" r:id="rId13"/>
+          <o:OLEObject Type="Embed" ProgID="Equation.3" ShapeID="_x0000_i1029" DrawAspect="Content" ObjectID="_1697361969" r:id="rId13"/>
         </w:object>
       </w:r>
       <w:r>
@@ -4201,19 +4201,7 @@
         <w:rPr>
           <w:lang w:val="ru-RU"/>
         </w:rPr>
-        <w:t xml:space="preserve">2.2 </w:t>
-      </w:r>
-      <w:r>
-        <w:rPr>
-          <w:lang w:val="ru-RU"/>
-        </w:rPr>
-        <w:t>Расчет увеличения прибыли за счет сокращения п</w:t>
-      </w:r>
-      <w:r>
-        <w:rPr>
-          <w:lang w:val="ru-RU"/>
-        </w:rPr>
-        <w:t>ростоя сервиса при внедрении ПО</w:t>
+        <w:t>2.2 Расчет увеличения прибыли за счет сокращения простоя сервиса при внедрении ПО</w:t>
       </w:r>
     </w:p>
     <w:p>
@@ -4813,15 +4801,23 @@
         <w:rPr>
           <w:b/>
           <w:szCs w:val="28"/>
-        </w:rPr>
-        <w:t xml:space="preserve">4.8 </w:t>
-      </w:r>
-      <w:r>
-        <w:rPr>
-          <w:b/>
-          <w:szCs w:val="28"/>
-        </w:rPr>
-        <w:t xml:space="preserve">~ 5 </w:t>
+          <w:highlight w:val="yellow"/>
+        </w:rPr>
+        <w:t>4.8 ~ 5</w:t>
+      </w:r>
+      <w:r>
+        <w:rPr>
+          <w:b/>
+          <w:szCs w:val="28"/>
+        </w:rPr>
+        <w:t xml:space="preserve"> </w:t>
+      </w:r>
+      <w:r>
+        <w:rPr>
+          <w:b/>
+          <w:szCs w:val="28"/>
+        </w:rPr>
+        <w:t xml:space="preserve">4.83 </w:t>
       </w:r>
       <w:r>
         <w:rPr>
@@ -4954,13 +4950,21 @@
         <w:rPr>
           <w:szCs w:val="28"/>
         </w:rPr>
-        <w:t xml:space="preserve"> = 365 * 24 * </w:t>
-      </w:r>
-      <w:r>
-        <w:rPr>
-          <w:szCs w:val="28"/>
-        </w:rPr>
-        <w:t>5</w:t>
+        <w:t xml:space="preserve"> = 365 * 24 </w:t>
+      </w:r>
+      <w:r>
+        <w:rPr>
+          <w:szCs w:val="28"/>
+          <w:highlight w:val="yellow"/>
+        </w:rPr>
+        <w:t xml:space="preserve">* </w:t>
+      </w:r>
+      <w:r>
+        <w:rPr>
+          <w:szCs w:val="28"/>
+          <w:highlight w:val="yellow"/>
+        </w:rPr>
+        <w:t>4.83</w:t>
       </w:r>
       <w:r>
         <w:rPr>
@@ -4984,6 +4988,7 @@
         <w:rPr>
           <w:b/>
           <w:szCs w:val="28"/>
+          <w:highlight w:val="yellow"/>
         </w:rPr>
         <w:t>32 850</w:t>
       </w:r>
@@ -4993,6 +4998,13 @@
           <w:szCs w:val="28"/>
         </w:rPr>
         <w:t xml:space="preserve"> </w:t>
+      </w:r>
+      <w:r>
+        <w:rPr>
+          <w:b/>
+          <w:szCs w:val="28"/>
+        </w:rPr>
+        <w:t xml:space="preserve">31 733,1 </w:t>
       </w:r>
       <w:proofErr w:type="spellStart"/>
       <w:r>
@@ -5162,8 +5174,41 @@
       <w:r>
         <w:rPr>
           <w:szCs w:val="28"/>
-        </w:rPr>
-        <w:t>32</w:t>
+          <w:highlight w:val="yellow"/>
+        </w:rPr>
+        <w:t>32 850</w:t>
+      </w:r>
+      <w:r>
+        <w:rPr>
+          <w:b/>
+          <w:szCs w:val="28"/>
+        </w:rPr>
+        <w:t xml:space="preserve"> </w:t>
+      </w:r>
+      <w:r>
+        <w:rPr>
+          <w:szCs w:val="28"/>
+        </w:rPr>
+        <w:t>31 733,1</w:t>
+      </w:r>
+      <w:r>
+        <w:rPr>
+          <w:b/>
+          <w:szCs w:val="28"/>
+        </w:rPr>
+        <w:t xml:space="preserve"> </w:t>
+      </w:r>
+      <w:r>
+        <w:rPr>
+          <w:szCs w:val="28"/>
+        </w:rPr>
+        <w:t xml:space="preserve">– </w:t>
+      </w:r>
+      <w:r>
+        <w:rPr>
+          <w:szCs w:val="28"/>
+        </w:rPr>
+        <w:t>15</w:t>
       </w:r>
       <w:r>
         <w:rPr>
@@ -5175,66 +5220,64 @@
         <w:rPr>
           <w:szCs w:val="28"/>
         </w:rPr>
-        <w:t>850</w:t>
-      </w:r>
-      <w:r>
-        <w:rPr>
-          <w:b/>
-          <w:szCs w:val="28"/>
-        </w:rPr>
-        <w:t xml:space="preserve"> </w:t>
-      </w:r>
-      <w:r>
-        <w:rPr>
-          <w:szCs w:val="28"/>
-        </w:rPr>
-        <w:t xml:space="preserve">– </w:t>
-      </w:r>
-      <w:r>
-        <w:rPr>
-          <w:szCs w:val="28"/>
-        </w:rPr>
-        <w:t>15</w:t>
-      </w:r>
-      <w:r>
-        <w:rPr>
-          <w:szCs w:val="28"/>
+        <w:t>180</w:t>
+      </w:r>
+      <w:r>
+        <w:rPr>
+          <w:szCs w:val="28"/>
+        </w:rPr>
+        <w:t xml:space="preserve"> </w:t>
+      </w:r>
+      <w:r>
+        <w:rPr>
+          <w:szCs w:val="28"/>
+        </w:rPr>
+        <w:t xml:space="preserve">= </w:t>
+      </w:r>
+      <w:r>
+        <w:rPr>
+          <w:b/>
+          <w:szCs w:val="28"/>
+        </w:rPr>
+        <w:t xml:space="preserve"> </w:t>
+      </w:r>
+      <w:r>
+        <w:rPr>
+          <w:b/>
+          <w:szCs w:val="28"/>
+        </w:rPr>
+        <w:t>16</w:t>
+      </w:r>
+      <w:r>
+        <w:rPr>
+          <w:b/>
+          <w:szCs w:val="28"/>
+          <w:lang w:val="en-US"/>
         </w:rPr>
         <w:t> </w:t>
       </w:r>
       <w:r>
         <w:rPr>
-          <w:szCs w:val="28"/>
-        </w:rPr>
-        <w:t>180</w:t>
-      </w:r>
-      <w:r>
-        <w:rPr>
-          <w:szCs w:val="28"/>
-          <w:lang w:val="en-US"/>
-        </w:rPr>
-        <w:t xml:space="preserve"> </w:t>
-      </w:r>
-      <w:r>
-        <w:rPr>
-          <w:szCs w:val="28"/>
-        </w:rPr>
-        <w:t xml:space="preserve">= </w:t>
-      </w:r>
-      <w:r>
-        <w:rPr>
-          <w:b/>
-          <w:szCs w:val="28"/>
-        </w:rPr>
-        <w:t xml:space="preserve"> </w:t>
-      </w:r>
-      <w:r>
-        <w:rPr>
-          <w:b/>
-          <w:szCs w:val="28"/>
-          <w:lang w:val="en-US"/>
-        </w:rPr>
-        <w:t xml:space="preserve">17 670 </w:t>
+          <w:b/>
+          <w:szCs w:val="28"/>
+        </w:rPr>
+        <w:t>553,</w:t>
+      </w:r>
+      <w:bookmarkStart w:id="0" w:name="_GoBack"/>
+      <w:bookmarkEnd w:id="0"/>
+      <w:r>
+        <w:rPr>
+          <w:b/>
+          <w:szCs w:val="28"/>
+        </w:rPr>
+        <w:t>1</w:t>
+      </w:r>
+      <w:r>
+        <w:rPr>
+          <w:b/>
+          <w:szCs w:val="28"/>
+        </w:rPr>
+        <w:t xml:space="preserve"> </w:t>
       </w:r>
       <w:proofErr w:type="spellStart"/>
       <w:r>
@@ -5257,13 +5300,7 @@
         <w:rPr>
           <w:lang w:val="ru-RU"/>
         </w:rPr>
-        <w:t xml:space="preserve">2.3 </w:t>
-      </w:r>
-      <w:r>
-        <w:rPr>
-          <w:lang w:val="ru-RU"/>
-        </w:rPr>
-        <w:t>Общий годовой эффект от внедрения ПО</w:t>
+        <w:t>2.3 Общий годовой эффект от внедрения ПО</w:t>
       </w:r>
     </w:p>
     <w:p>
@@ -5331,14 +5368,7 @@
             <w:rFonts w:ascii="Cambria Math" w:hAnsi="Cambria Math"/>
             <w:szCs w:val="28"/>
           </w:rPr>
-          <m:t>∆</m:t>
-        </m:r>
-        <m:r>
-          <w:rPr>
-            <w:rFonts w:ascii="Cambria Math" w:hAnsi="Cambria Math"/>
-            <w:szCs w:val="28"/>
-          </w:rPr>
-          <m:t>П</m:t>
+          <m:t>∆П</m:t>
         </m:r>
       </m:oMath>
       <w:r>
@@ -5377,14 +5407,7 @@
           <w:b/>
           <w:szCs w:val="28"/>
         </w:rPr>
-        <w:t xml:space="preserve">22 446.14 </w:t>
-      </w:r>
-      <w:r>
-        <w:rPr>
-          <w:b/>
-          <w:szCs w:val="28"/>
-        </w:rPr>
-        <w:t>руб.</w:t>
+        <w:t>22 446.14 руб.</w:t>
       </w:r>
     </w:p>
     <w:p>
@@ -5415,91 +5438,53 @@
           <w:color w:val="000000"/>
           <w:szCs w:val="28"/>
         </w:rPr>
-        <w:t>В</w:t>
+        <w:t>В результате внедрения ПО, которое позволяет</w:t>
+      </w:r>
+      <w:r>
+        <w:t xml:space="preserve"> </w:t>
       </w:r>
       <w:r>
         <w:rPr>
           <w:color w:val="000000"/>
           <w:szCs w:val="28"/>
         </w:rPr>
-        <w:t xml:space="preserve"> </w:t>
+        <w:t xml:space="preserve">обрабатывать запросы круглосуточно, а также снизить трудоёмкость работы консультантов, </w:t>
       </w:r>
       <w:r>
         <w:rPr>
           <w:color w:val="000000"/>
           <w:szCs w:val="28"/>
         </w:rPr>
-        <w:t>результате внедрения ПО, которое позволяе</w:t>
+        <w:t xml:space="preserve">общий годовой эффект от его внедрения составил </w:t>
+      </w:r>
+      <w:r>
+        <w:rPr>
+          <w:szCs w:val="28"/>
+        </w:rPr>
+        <w:t>22 446.14</w:t>
+      </w:r>
+      <w:r>
+        <w:rPr>
+          <w:szCs w:val="28"/>
+        </w:rPr>
+        <w:t xml:space="preserve"> </w:t>
+      </w:r>
+      <w:r>
+        <w:rPr>
+          <w:spacing w:val="-11"/>
+          <w:szCs w:val="28"/>
+        </w:rPr>
+        <w:t>руб</w:t>
       </w:r>
       <w:r>
         <w:rPr>
           <w:color w:val="000000"/>
           <w:szCs w:val="28"/>
         </w:rPr>
-        <w:t>т</w:t>
-      </w:r>
-      <w:r>
-        <w:t xml:space="preserve"> </w:t>
-      </w:r>
-      <w:r>
-        <w:rPr>
-          <w:color w:val="000000"/>
-          <w:szCs w:val="28"/>
-        </w:rPr>
-        <w:t xml:space="preserve">обрабатывать запросы круглосуточно, а также снизить трудоёмкость работы консультантов, </w:t>
-      </w:r>
-      <w:r>
-        <w:rPr>
-          <w:color w:val="000000"/>
-          <w:szCs w:val="28"/>
-        </w:rPr>
-        <w:t xml:space="preserve">общий годовой эффект от </w:t>
-      </w:r>
-      <w:r>
-        <w:rPr>
-          <w:color w:val="000000"/>
-          <w:szCs w:val="28"/>
-        </w:rPr>
-        <w:t>его внедрения</w:t>
-      </w:r>
-      <w:r>
-        <w:rPr>
-          <w:color w:val="000000"/>
-          <w:szCs w:val="28"/>
-        </w:rPr>
-        <w:t xml:space="preserve"> составил </w:t>
-      </w:r>
-      <w:r>
-        <w:rPr>
-          <w:szCs w:val="28"/>
-        </w:rPr>
-        <w:t>22 446.14</w:t>
-      </w:r>
-      <w:r>
-        <w:rPr>
-          <w:szCs w:val="28"/>
-        </w:rPr>
-        <w:t xml:space="preserve"> </w:t>
-      </w:r>
-      <w:r>
-        <w:rPr>
-          <w:spacing w:val="-11"/>
-          <w:szCs w:val="28"/>
-        </w:rPr>
-        <w:t>руб</w:t>
-      </w:r>
-      <w:r>
-        <w:rPr>
-          <w:color w:val="000000"/>
-          <w:szCs w:val="28"/>
-        </w:rPr>
         <w:t xml:space="preserve">. По сравнению с теми показателями, которые были до внедрения ПО (прибыль, прямая заработная плата), можно сказать, что ввод произошёл успешно. </w:t>
       </w:r>
     </w:p>
-    <w:p>
-      <w:bookmarkStart w:id="0" w:name="_GoBack"/>
-      <w:bookmarkEnd w:id="0"/>
-    </w:p>
+    <w:p/>
     <w:sectPr>
       <w:pgSz w:w="11906" w:h="16838"/>
       <w:pgMar w:top="1134" w:right="850" w:bottom="1134" w:left="1701" w:header="708" w:footer="708" w:gutter="0"/>

</xml_diff>